<commit_message>
Se agrega funcion PrintJobNameDF Optimizacion de Codigo
</commit_message>
<xml_diff>
--- a/Requisitos.docx
+++ b/Requisitos.docx
@@ -276,6 +276,9 @@
     <w:p>
       <w:pPr>
         <w:spacing w:after="0" w:line="240" w:lineRule="auto"/>
+        <w:rPr>
+          <w:rStyle w:val="Hipervnculo"/>
+        </w:rPr>
       </w:pPr>
       <w:r>
         <w:rPr>
@@ -312,6 +315,67 @@
         <w:spacing w:after="0" w:line="240" w:lineRule="auto"/>
       </w:pPr>
       <w:r>
+        <w:t xml:space="preserve">Consultar la versión de su navegador </w:t>
+      </w:r>
+      <w:r>
+        <w:t>escribiendo en la barra de navegación:</w:t>
+      </w:r>
+    </w:p>
+    <w:p>
+      <w:pPr>
+        <w:spacing w:after="0" w:line="240" w:lineRule="auto"/>
+      </w:pPr>
+      <w:r>
+        <w:t>chrome://version/</w:t>
+      </w:r>
+    </w:p>
+    <w:p>
+      <w:pPr>
+        <w:spacing w:after="0" w:line="240" w:lineRule="auto"/>
+      </w:pPr>
+      <w:r>
+        <w:drawing>
+          <wp:inline distT="0" distB="0" distL="0" distR="0" wp14:anchorId="1FE436FC" wp14:editId="4D4F4CA5">
+            <wp:extent cx="5400040" cy="544830"/>
+            <wp:effectExtent l="0" t="0" r="0" b="7620"/>
+            <wp:docPr id="1" name="Imagen 1"/>
+            <wp:cNvGraphicFramePr>
+              <a:graphicFrameLocks xmlns:a="http://schemas.openxmlformats.org/drawingml/2006/main" noChangeAspect="1"/>
+            </wp:cNvGraphicFramePr>
+            <a:graphic xmlns:a="http://schemas.openxmlformats.org/drawingml/2006/main">
+              <a:graphicData uri="http://schemas.openxmlformats.org/drawingml/2006/picture">
+                <pic:pic xmlns:pic="http://schemas.openxmlformats.org/drawingml/2006/picture">
+                  <pic:nvPicPr>
+                    <pic:cNvPr id="1" name=""/>
+                    <pic:cNvPicPr/>
+                  </pic:nvPicPr>
+                  <pic:blipFill>
+                    <a:blip r:embed="rId6"/>
+                    <a:stretch>
+                      <a:fillRect/>
+                    </a:stretch>
+                  </pic:blipFill>
+                  <pic:spPr>
+                    <a:xfrm>
+                      <a:off x="0" y="0"/>
+                      <a:ext cx="5400040" cy="544830"/>
+                    </a:xfrm>
+                    <a:prstGeom prst="rect">
+                      <a:avLst/>
+                    </a:prstGeom>
+                  </pic:spPr>
+                </pic:pic>
+              </a:graphicData>
+            </a:graphic>
+          </wp:inline>
+        </w:drawing>
+      </w:r>
+    </w:p>
+    <w:p>
+      <w:pPr>
+        <w:spacing w:after="0" w:line="240" w:lineRule="auto"/>
+      </w:pPr>
+      <w:r>
         <w:t>Guardar en una ruta que después consultaremos</w:t>
       </w:r>
     </w:p>
@@ -361,7 +425,7 @@
         </w:rPr>
         <w:t xml:space="preserve"> </w:t>
       </w:r>
-      <w:hyperlink r:id="rId6" w:history="1">
+      <w:hyperlink r:id="rId7" w:history="1">
         <w:r>
           <w:rPr>
             <w:rStyle w:val="Hipervnculo"/>
@@ -451,7 +515,7 @@
       <w:pPr>
         <w:spacing w:after="0" w:line="240" w:lineRule="auto"/>
       </w:pPr>
-      <w:hyperlink r:id="rId7" w:anchor="gid=1140010890" w:history="1">
+      <w:hyperlink r:id="rId8" w:anchor="gid=1140010890" w:history="1">
         <w:r>
           <w:rPr>
             <w:rStyle w:val="Hipervnculo"/>
@@ -522,7 +586,7 @@
       <w:r>
         <w:t xml:space="preserve">: </w:t>
       </w:r>
-      <w:hyperlink r:id="rId8" w:history="1">
+      <w:hyperlink r:id="rId9" w:history="1">
         <w:r>
           <w:rPr>
             <w:rStyle w:val="Hipervnculo"/>
@@ -780,45 +844,6 @@
       <w:r>
         <w:t xml:space="preserve"> a consultar para mallas mensuales y diarias”</w:t>
       </w:r>
-    </w:p>
-    <w:p>
-      <w:pPr>
-        <w:spacing w:after="0" w:line="240" w:lineRule="auto"/>
-      </w:pPr>
-    </w:p>
-    <w:p>
-      <w:pPr>
-        <w:spacing w:after="0" w:line="240" w:lineRule="auto"/>
-      </w:pPr>
-    </w:p>
-    <w:p>
-      <w:pPr>
-        <w:spacing w:after="0" w:line="240" w:lineRule="auto"/>
-        <w:rPr>
-          <w:b/>
-          <w:bCs/>
-        </w:rPr>
-      </w:pPr>
-      <w:r>
-        <w:rPr>
-          <w:b/>
-          <w:bCs/>
-        </w:rPr>
-        <w:t>Diagrama de Programa:</w:t>
-      </w:r>
-    </w:p>
-    <w:p>
-      <w:pPr>
-        <w:spacing w:after="0" w:line="240" w:lineRule="auto"/>
-      </w:pPr>
-      <w:hyperlink r:id="rId9" w:history="1">
-        <w:r>
-          <w:rPr>
-            <w:rStyle w:val="Hipervnculo"/>
-          </w:rPr>
-          <w:t>https://docs.google.com/drawings/d/1hzbf5SDaTcUP4UMXcUQho9DiwataTWG_bU8h7KRk2YM/edit?usp=sharing</w:t>
-        </w:r>
-      </w:hyperlink>
     </w:p>
     <w:p>
       <w:pPr>

</xml_diff>